<commit_message>
started tagging documents.problem with bold
</commit_message>
<xml_diff>
--- a/src/docs/navigatie.docx
+++ b/src/docs/navigatie.docx
@@ -37,8 +37,6 @@
                 <w:rFonts w:ascii="RomJurnalist" w:hAnsi="RomJurnalist"/>
               </w:rPr>
             </w:pPr>
-            <w:bookmarkStart w:id="0" w:name="_GoBack"/>
-            <w:bookmarkEnd w:id="0"/>
             <w:r>
               <w:rPr>
                 <w:rFonts w:ascii="RomJurnalist" w:hAnsi="RomJurnalist"/>
@@ -261,6 +259,9 @@
         <w:jc w:val="both"/>
       </w:pPr>
       <w:r>
+        <w:t xml:space="preserve">Q: </w:t>
+      </w:r>
+      <w:r>
         <w:t xml:space="preserve">Ce este navigatia aeriana </w:t>
       </w:r>
     </w:p>
@@ -324,6 +325,9 @@
         <w:jc w:val="both"/>
       </w:pPr>
       <w:r>
+        <w:t xml:space="preserve">Q: </w:t>
+      </w:r>
+      <w:r>
         <w:t>Care este metoda de navi</w:t>
       </w:r>
       <w:r>
@@ -386,6 +390,9 @@
         <w:jc w:val="both"/>
       </w:pPr>
       <w:r>
+        <w:t xml:space="preserve">Q: </w:t>
+      </w:r>
+      <w:r>
         <w:t>Cum sunt numerotate meridianele</w:t>
       </w:r>
     </w:p>
@@ -444,6 +451,9 @@
         </w:numPr>
         <w:jc w:val="both"/>
       </w:pPr>
+      <w:r>
+        <w:t xml:space="preserve">Q: </w:t>
+      </w:r>
       <w:r>
         <w:t xml:space="preserve">Cum sunt numerotate paralelele </w:t>
       </w:r>
@@ -511,6 +521,9 @@
         </w:rPr>
       </w:pPr>
       <w:r>
+        <w:t xml:space="preserve">Q: </w:t>
+      </w:r>
+      <w:r>
         <w:t>Ce reprezinta nivelmentul</w:t>
       </w:r>
     </w:p>
@@ -570,6 +583,9 @@
         <w:jc w:val="both"/>
       </w:pPr>
       <w:r>
+        <w:t xml:space="preserve">Q: </w:t>
+      </w:r>
+      <w:r>
         <w:t xml:space="preserve">Care sunt directiile principale  </w:t>
       </w:r>
     </w:p>
@@ -632,6 +648,9 @@
         <w:jc w:val="both"/>
       </w:pPr>
       <w:r>
+        <w:t xml:space="preserve">Q: </w:t>
+      </w:r>
+      <w:r>
         <w:t>Care sunt Nordurile folosite in navigatie</w:t>
       </w:r>
     </w:p>
@@ -706,6 +725,9 @@
         <w:jc w:val="both"/>
       </w:pPr>
       <w:r>
+        <w:t xml:space="preserve">Q: </w:t>
+      </w:r>
+      <w:r>
         <w:t xml:space="preserve">Ce este declinatia magnetica </w:t>
       </w:r>
     </w:p>
@@ -800,6 +822,9 @@
         <w:jc w:val="both"/>
       </w:pPr>
       <w:r>
+        <w:t xml:space="preserve">Q: </w:t>
+      </w:r>
+      <w:r>
         <w:t xml:space="preserve">Ce este distanta </w:t>
       </w:r>
     </w:p>
@@ -852,6 +877,9 @@
       </w:pPr>
       <w:r>
         <w:lastRenderedPageBreak/>
+        <w:t xml:space="preserve">Q: </w:t>
+      </w:r>
+      <w:r>
         <w:t>Ce unitate de masura este folosit pentru inaltime in normele OACI</w:t>
       </w:r>
     </w:p>
@@ -907,6 +935,9 @@
         </w:numPr>
       </w:pPr>
       <w:r>
+        <w:t xml:space="preserve">Q: </w:t>
+      </w:r>
+      <w:r>
         <w:t xml:space="preserve">Care este scara hartii pentru zborul in VFR </w:t>
       </w:r>
     </w:p>
@@ -958,6 +989,9 @@
         </w:numPr>
       </w:pPr>
       <w:r>
+        <w:t xml:space="preserve">Q: </w:t>
+      </w:r>
+      <w:r>
         <w:t>Cum se numeste meridianul prim</w:t>
       </w:r>
     </w:p>
@@ -1013,6 +1047,9 @@
         </w:numPr>
       </w:pPr>
       <w:r>
+        <w:t xml:space="preserve">Q: </w:t>
+      </w:r>
+      <w:r>
         <w:t xml:space="preserve">Cum se numeste traseul de la decolare pana la aterizare </w:t>
       </w:r>
     </w:p>
@@ -1070,6 +1107,9 @@
         </w:numPr>
       </w:pPr>
       <w:r>
+        <w:t xml:space="preserve">Q: </w:t>
+      </w:r>
+      <w:r>
         <w:t xml:space="preserve">Pentru un zbor in VFR este nevoie de o harta </w:t>
       </w:r>
     </w:p>
@@ -1121,6 +1161,9 @@
         </w:numPr>
       </w:pPr>
       <w:r>
+        <w:t xml:space="preserve">Q: </w:t>
+      </w:r>
+      <w:r>
         <w:t xml:space="preserve">Care sunt reperele liniare pe o harta </w:t>
       </w:r>
     </w:p>
@@ -1187,7 +1230,13 @@
         </w:numPr>
       </w:pPr>
       <w:r>
-        <w:t xml:space="preserve"> La o rotatie de 24 de ore a pamantului corespund </w:t>
+        <w:t xml:space="preserve"> </w:t>
+      </w:r>
+      <w:r>
+        <w:t xml:space="preserve">Q: </w:t>
+      </w:r>
+      <w:r>
+        <w:t xml:space="preserve">La o rotatie de 24 de ore a pamantului corespund </w:t>
       </w:r>
     </w:p>
     <w:p>
@@ -1278,7 +1327,13 @@
         </w:numPr>
       </w:pPr>
       <w:r>
-        <w:t xml:space="preserve"> In ce se masoara viteza vantului </w:t>
+        <w:t xml:space="preserve"> </w:t>
+      </w:r>
+      <w:r>
+        <w:t xml:space="preserve">Q: </w:t>
+      </w:r>
+      <w:r>
+        <w:t xml:space="preserve">In ce se masoara viteza vantului </w:t>
       </w:r>
     </w:p>
     <w:p>
@@ -1340,7 +1395,13 @@
         </w:numPr>
       </w:pPr>
       <w:r>
-        <w:t xml:space="preserve"> Ce este UTC </w:t>
+        <w:t xml:space="preserve"> </w:t>
+      </w:r>
+      <w:r>
+        <w:t xml:space="preserve">Q: </w:t>
+      </w:r>
+      <w:r>
+        <w:t xml:space="preserve">Ce este UTC </w:t>
       </w:r>
     </w:p>
     <w:p>
@@ -1397,7 +1458,13 @@
         </w:numPr>
       </w:pPr>
       <w:r>
-        <w:t xml:space="preserve"> Care sunt etapele planificarii zborului </w:t>
+        <w:t xml:space="preserve"> </w:t>
+      </w:r>
+      <w:r>
+        <w:t xml:space="preserve">Q: </w:t>
+      </w:r>
+      <w:r>
+        <w:t xml:space="preserve">Care sunt etapele planificarii zborului </w:t>
       </w:r>
     </w:p>
     <w:p>
@@ -1464,7 +1531,13 @@
         </w:numPr>
       </w:pPr>
       <w:r>
-        <w:t xml:space="preserve">  Ce este GPS </w:t>
+        <w:t xml:space="preserve">  </w:t>
+      </w:r>
+      <w:r>
+        <w:t xml:space="preserve">Q: </w:t>
+      </w:r>
+      <w:r>
+        <w:t xml:space="preserve">Ce este GPS </w:t>
       </w:r>
     </w:p>
     <w:p>
@@ -1522,6 +1595,9 @@
       </w:pPr>
       <w:r>
         <w:t xml:space="preserve"> </w:t>
+      </w:r>
+      <w:r>
+        <w:t xml:space="preserve">Q: </w:t>
       </w:r>
       <w:r>
         <w:t>Pozitionarea</w:t>
@@ -1582,7 +1658,13 @@
         </w:numPr>
       </w:pPr>
       <w:r>
-        <w:t xml:space="preserve">  Cate surse minim foloseste sistemul GPS pentru stabilirea pozitiei </w:t>
+        <w:t xml:space="preserve">  </w:t>
+      </w:r>
+      <w:r>
+        <w:t xml:space="preserve">Q: </w:t>
+      </w:r>
+      <w:r>
+        <w:t xml:space="preserve">Cate surse minim foloseste sistemul GPS pentru stabilirea pozitiei </w:t>
       </w:r>
       <w:r>
         <w:t>si altitudinii</w:t>
@@ -1643,7 +1725,13 @@
         </w:numPr>
       </w:pPr>
       <w:r>
-        <w:t xml:space="preserve"> Cate surse minim foloseste sistemul GPS pentru stabilirea pozitiei </w:t>
+        <w:t xml:space="preserve"> </w:t>
+      </w:r>
+      <w:r>
+        <w:t xml:space="preserve">Q: </w:t>
+      </w:r>
+      <w:r>
+        <w:t xml:space="preserve">Cate surse minim foloseste sistemul GPS pentru stabilirea pozitiei </w:t>
       </w:r>
     </w:p>
     <w:p>
@@ -1700,7 +1788,13 @@
         </w:numPr>
       </w:pPr>
       <w:r>
-        <w:t xml:space="preserve">  Ce este o altitudine barometrica </w:t>
+        <w:t xml:space="preserve">  </w:t>
+      </w:r>
+      <w:r>
+        <w:t xml:space="preserve">Q: </w:t>
+      </w:r>
+      <w:r>
+        <w:t xml:space="preserve">Ce este o altitudine barometrica </w:t>
       </w:r>
     </w:p>
     <w:p>
@@ -1764,6 +1858,9 @@
         </w:tabs>
       </w:pPr>
       <w:r>
+        <w:t xml:space="preserve">Q: </w:t>
+      </w:r>
+      <w:r>
         <w:t>Din ce directie bate vantul la 135</w:t>
       </w:r>
       <w:r>
@@ -1842,6 +1939,9 @@
         </w:tabs>
       </w:pPr>
       <w:r>
+        <w:t xml:space="preserve">Q: </w:t>
+      </w:r>
+      <w:r>
         <w:t>Din ce directie bate vantul la 270</w:t>
       </w:r>
       <w:r>
@@ -1924,6 +2024,9 @@
         </w:tabs>
       </w:pPr>
       <w:r>
+        <w:t xml:space="preserve">Q: </w:t>
+      </w:r>
+      <w:r>
         <w:t>Din ce directie bate vantul la O</w:t>
       </w:r>
       <w:r>
@@ -1999,6 +2102,9 @@
         </w:tabs>
       </w:pPr>
       <w:r>
+        <w:t xml:space="preserve">Q: </w:t>
+      </w:r>
+      <w:r>
         <w:t>Care este inaltimea minima a unui obstacol pentru a fi reprezentat pe o harta de navigatie</w:t>
       </w:r>
     </w:p>
@@ -2068,6 +2174,9 @@
         </w:tabs>
       </w:pPr>
       <w:r>
+        <w:t xml:space="preserve">Q: </w:t>
+      </w:r>
+      <w:r>
         <w:t>Inaltimea unui punct este distanta dintre acel punct si</w:t>
       </w:r>
     </w:p>
@@ -2137,6 +2246,9 @@
         </w:tabs>
       </w:pPr>
       <w:r>
+        <w:t xml:space="preserve">Q: </w:t>
+      </w:r>
+      <w:r>
         <w:t>Care sunt coordonatele geografice</w:t>
       </w:r>
     </w:p>
@@ -2212,6 +2324,9 @@
         </w:tabs>
       </w:pPr>
       <w:r>
+        <w:t xml:space="preserve">Q: </w:t>
+      </w:r>
+      <w:r>
         <w:t>Cate secunde are 1 grad de latitudine sau longitudine</w:t>
       </w:r>
     </w:p>
@@ -2280,6 +2395,9 @@
           <w:tab w:val="left" w:pos="709"/>
         </w:tabs>
       </w:pPr>
+      <w:r>
+        <w:t xml:space="preserve">Q: </w:t>
+      </w:r>
       <w:r>
         <w:t>O mila nautica (1NM) este echivalenta cu</w:t>
       </w:r>
@@ -2351,6 +2469,9 @@
         </w:tabs>
       </w:pPr>
       <w:r>
+        <w:t xml:space="preserve">Q: </w:t>
+      </w:r>
+      <w:r>
         <w:t xml:space="preserve">Cati kilometri are 1 mila nautica (NM) </w:t>
       </w:r>
     </w:p>
@@ -2420,6 +2541,9 @@
         </w:tabs>
       </w:pPr>
       <w:r>
+        <w:t xml:space="preserve">Q: </w:t>
+      </w:r>
+      <w:r>
         <w:t>Cate minute au 0.25</w:t>
       </w:r>
       <w:r>
@@ -2492,6 +2616,9 @@
         </w:numPr>
       </w:pPr>
       <w:r>
+        <w:t xml:space="preserve">Q: </w:t>
+      </w:r>
+      <w:r>
         <w:t>Ce este o zona interzisa</w:t>
       </w:r>
     </w:p>
@@ -2574,7 +2701,13 @@
         </w:numPr>
       </w:pPr>
       <w:r>
-        <w:t xml:space="preserve"> Ce este o zona restrictionata</w:t>
+        <w:t xml:space="preserve"> </w:t>
+      </w:r>
+      <w:r>
+        <w:t xml:space="preserve">Q: </w:t>
+      </w:r>
+      <w:r>
+        <w:t>Ce este o zona restrictionata</w:t>
       </w:r>
     </w:p>
     <w:p>
@@ -2635,6 +2768,9 @@
         </w:tabs>
       </w:pPr>
       <w:r>
+        <w:t xml:space="preserve">Q: </w:t>
+      </w:r>
+      <w:r>
         <w:t>Deplasarea aeronavei fata de sol este compusa din</w:t>
       </w:r>
     </w:p>
@@ -2710,6 +2846,9 @@
         </w:tabs>
       </w:pPr>
       <w:r>
+        <w:t xml:space="preserve">Q: </w:t>
+      </w:r>
+      <w:r>
         <w:t>Viteza vantului se descompune in</w:t>
       </w:r>
     </w:p>
@@ -2785,6 +2924,9 @@
         </w:tabs>
       </w:pPr>
       <w:r>
+        <w:t xml:space="preserve">Q: </w:t>
+      </w:r>
+      <w:r>
         <w:t xml:space="preserve">Ce este deriva </w:t>
       </w:r>
     </w:p>
@@ -2854,6 +2996,9 @@
         </w:tabs>
       </w:pPr>
       <w:r>
+        <w:t xml:space="preserve">Q: </w:t>
+      </w:r>
+      <w:r>
         <w:t>Acul busolei se va alinia cu Nordul</w:t>
       </w:r>
     </w:p>
@@ -2923,6 +3068,9 @@
         </w:tabs>
       </w:pPr>
       <w:r>
+        <w:t xml:space="preserve">Q: </w:t>
+      </w:r>
+      <w:r>
         <w:t>FL50 observat pe o harta reprezinta cu aproximatie</w:t>
       </w:r>
     </w:p>
@@ -2992,6 +3140,9 @@
         </w:tabs>
       </w:pPr>
       <w:r>
+        <w:t xml:space="preserve">Q: </w:t>
+      </w:r>
+      <w:r>
         <w:t>In conditii de vant calm directia de deplasare a aeronavei este</w:t>
       </w:r>
     </w:p>
@@ -3061,6 +3212,9 @@
           <w:tab w:val="left" w:pos="709"/>
         </w:tabs>
       </w:pPr>
+      <w:r>
+        <w:t xml:space="preserve">Q: </w:t>
+      </w:r>
       <w:r>
         <w:t>Cu vant din spate viteza aeronavei fata de aer este</w:t>
       </w:r>
@@ -3133,6 +3287,9 @@
         </w:tabs>
       </w:pPr>
       <w:r>
+        <w:t xml:space="preserve">Q: </w:t>
+      </w:r>
+      <w:r>
         <w:t>Cum afiseaza sistemul GPS coordonatele geografice</w:t>
       </w:r>
     </w:p>
@@ -3217,6 +3374,9 @@
         </w:tabs>
       </w:pPr>
       <w:r>
+        <w:t xml:space="preserve">Q: </w:t>
+      </w:r>
+      <w:r>
         <w:t>Hartile trebuie sa fie</w:t>
       </w:r>
     </w:p>
@@ -3293,6 +3453,9 @@
         </w:tabs>
       </w:pPr>
       <w:r>
+        <w:t xml:space="preserve">Q: </w:t>
+      </w:r>
+      <w:r>
         <w:t>Scara unei harti poate fi reprezentata ca</w:t>
       </w:r>
     </w:p>
@@ -3375,6 +3538,9 @@
         </w:tabs>
       </w:pPr>
       <w:r>
+        <w:t xml:space="preserve">Q: </w:t>
+      </w:r>
+      <w:r>
         <w:t>Ce ii trebuie unui sistem GPS pentru determinarea pozitiei</w:t>
       </w:r>
     </w:p>
@@ -3445,6 +3611,9 @@
         </w:tabs>
       </w:pPr>
       <w:r>
+        <w:t xml:space="preserve">Q: </w:t>
+      </w:r>
+      <w:r>
         <w:t>O viteza a vantului de 20 de noduri (20kts) reprezinta</w:t>
       </w:r>
     </w:p>
@@ -3515,6 +3684,9 @@
         </w:tabs>
       </w:pPr>
       <w:r>
+        <w:t xml:space="preserve">Q: </w:t>
+      </w:r>
+      <w:r>
         <w:t>Vantul este din sector sud vestic (SW). Va asteptati ca directia sa fie din</w:t>
       </w:r>
     </w:p>
@@ -3647,6 +3819,9 @@
         </w:tabs>
       </w:pPr>
       <w:r>
+        <w:t xml:space="preserve">Q: </w:t>
+      </w:r>
+      <w:r>
         <w:t>Linia care uneste pe o harta punctele cu aceeasi altitudine se numeste</w:t>
       </w:r>
     </w:p>
@@ -3715,6 +3890,9 @@
           <w:tab w:val="left" w:pos="709"/>
         </w:tabs>
       </w:pPr>
+      <w:r>
+        <w:t xml:space="preserve">Q: </w:t>
+      </w:r>
       <w:r>
         <w:t>Cota este:</w:t>
       </w:r>
@@ -3778,7 +3956,13 @@
     </w:p>
     <w:p>
       <w:r>
-        <w:t xml:space="preserve">      52. În cazul navigației estimate:</w:t>
+        <w:t xml:space="preserve">      52. </w:t>
+      </w:r>
+      <w:r>
+        <w:t xml:space="preserve">Q: </w:t>
+      </w:r>
+      <w:r>
+        <w:t>În cazul navigației estimate:</w:t>
       </w:r>
     </w:p>
     <w:p>
@@ -3807,7 +3991,13 @@
     <w:p/>
     <w:p>
       <w:r>
-        <w:t xml:space="preserve">     53. Metoda navigației observate</w:t>
+        <w:t xml:space="preserve">     53. </w:t>
+      </w:r>
+      <w:r>
+        <w:t xml:space="preserve">Q: </w:t>
+      </w:r>
+      <w:r>
+        <w:t>Metoda navigației observate</w:t>
       </w:r>
     </w:p>
     <w:p>
@@ -3844,7 +4034,13 @@
     </w:p>
     <w:p>
       <w:r>
-        <w:t xml:space="preserve">   54. Reperele folosite in navigatie pot fi:</w:t>
+        <w:t xml:space="preserve">   54. </w:t>
+      </w:r>
+      <w:r>
+        <w:t xml:space="preserve">Q: </w:t>
+      </w:r>
+      <w:r>
+        <w:t>Reperele folosite in navigatie pot fi:</w:t>
       </w:r>
     </w:p>
     <w:p>
@@ -3876,7 +4072,13 @@
     <w:p/>
     <w:p>
       <w:r>
-        <w:t xml:space="preserve">   55. Reperele de suprafață pot fi:</w:t>
+        <w:t xml:space="preserve">   55. </w:t>
+      </w:r>
+      <w:r>
+        <w:t xml:space="preserve">Q: </w:t>
+      </w:r>
+      <w:r>
+        <w:t>Reperele de suprafață pot fi:</w:t>
       </w:r>
     </w:p>
     <w:p>
@@ -3908,7 +4110,13 @@
     <w:p/>
     <w:p>
       <w:r>
-        <w:t xml:space="preserve">  56. Vizibilitatea scăzută:</w:t>
+        <w:t xml:space="preserve">  56. </w:t>
+      </w:r>
+      <w:r>
+        <w:t xml:space="preserve">Q: </w:t>
+      </w:r>
+      <w:r>
+        <w:t>Vizibilitatea scăzută:</w:t>
       </w:r>
     </w:p>
     <w:p>
@@ -3937,7 +4145,13 @@
     </w:p>
     <w:p>
       <w:r>
-        <w:t xml:space="preserve"> 57. Meridianul Greenwich se află la:</w:t>
+        <w:t xml:space="preserve"> 57. </w:t>
+      </w:r>
+      <w:r>
+        <w:t xml:space="preserve">Q: </w:t>
+      </w:r>
+      <w:r>
+        <w:t>Meridianul Greenwich se află la:</w:t>
       </w:r>
     </w:p>
     <w:p>
@@ -3971,7 +4185,13 @@
         <w:t>58</w:t>
       </w:r>
       <w:r>
-        <w:t>. Directia vest corespunde cu:</w:t>
+        <w:t xml:space="preserve">. </w:t>
+      </w:r>
+      <w:r>
+        <w:t xml:space="preserve">Q: </w:t>
+      </w:r>
+      <w:r>
+        <w:t>Directia vest corespunde cu:</w:t>
       </w:r>
     </w:p>
     <w:p>
@@ -4009,7 +4229,13 @@
         <w:t>59</w:t>
       </w:r>
       <w:r>
-        <w:t>. Documentul de bază pentru informarea tuturor operatorilor în vederea efectuării activității de zbor pe teritoriul României este:</w:t>
+        <w:t xml:space="preserve">. </w:t>
+      </w:r>
+      <w:r>
+        <w:t xml:space="preserve">Q: </w:t>
+      </w:r>
+      <w:r>
+        <w:t>Documentul de bază pentru informarea tuturor operatorilor în vederea efectuării activității de zbor pe teritoriul României este:</w:t>
       </w:r>
       <w:r>
         <w:br/>
@@ -4051,7 +4277,13 @@
         <w:t>60</w:t>
       </w:r>
       <w:r>
-        <w:t>. Alegeți afirmația adevărată cu privire la viteza indicata a unei aeronave IAS (viteza indicată de vitezometru aflat la bordul aeronavei bazat pe capsula manometrică):</w:t>
+        <w:t xml:space="preserve">. </w:t>
+      </w:r>
+      <w:r>
+        <w:t xml:space="preserve">Q: </w:t>
+      </w:r>
+      <w:r>
+        <w:t>Alegeți afirmația adevărată cu privire la viteza indicata a unei aeronave IAS (viteza indicată de vitezometru aflat la bordul aeronavei bazat pe capsula manometrică):</w:t>
       </w:r>
     </w:p>
     <w:p>
@@ -4092,7 +4324,13 @@
         <w:t>61</w:t>
       </w:r>
       <w:r>
-        <w:t>. Ora universala coordinata UTC este:</w:t>
+        <w:t xml:space="preserve">. </w:t>
+      </w:r>
+      <w:r>
+        <w:t xml:space="preserve">Q: </w:t>
+      </w:r>
+      <w:r>
+        <w:t>Ora universala coordinata UTC este:</w:t>
       </w:r>
       <w:r>
         <w:br/>
@@ -4137,7 +4375,13 @@
         <w:t>62</w:t>
       </w:r>
       <w:r>
-        <w:t>. Diferența între LMT și UTC este aceeași :</w:t>
+        <w:t xml:space="preserve">. </w:t>
+      </w:r>
+      <w:r>
+        <w:t xml:space="preserve">Q: </w:t>
+      </w:r>
+      <w:r>
+        <w:t>Diferența între LMT și UTC este aceeași :</w:t>
       </w:r>
     </w:p>
     <w:p>
@@ -4178,7 +4422,13 @@
         <w:t>63</w:t>
       </w:r>
       <w:r>
-        <w:t>. Ora apusului și răsăritului la o anumită dată:</w:t>
+        <w:t xml:space="preserve">. </w:t>
+      </w:r>
+      <w:r>
+        <w:t xml:space="preserve">Q: </w:t>
+      </w:r>
+      <w:r>
+        <w:t>Ora apusului și răsăritului la o anumită dată:</w:t>
       </w:r>
       <w:r>
         <w:br/>
@@ -4227,7 +4477,13 @@
         <w:t>64</w:t>
       </w:r>
       <w:r>
-        <w:t xml:space="preserve">. Ora apusului și răsăritului: </w:t>
+        <w:t xml:space="preserve">. </w:t>
+      </w:r>
+      <w:r>
+        <w:t xml:space="preserve">Q: </w:t>
+      </w:r>
+      <w:r>
+        <w:t xml:space="preserve">Ora apusului și răsăritului: </w:t>
       </w:r>
       <w:r>
         <w:br/>
@@ -4275,7 +4531,13 @@
         <w:t>65</w:t>
       </w:r>
       <w:r>
-        <w:t>. Următoarea caracteristică a unei hărți ne ajută la calcularea directă a distanței prin măsurare pe hartă:</w:t>
+        <w:t xml:space="preserve">. </w:t>
+      </w:r>
+      <w:r>
+        <w:t xml:space="preserve">Q: </w:t>
+      </w:r>
+      <w:r>
+        <w:t>Următoarea caracteristică a unei hărți ne ajută la calcularea directă a distanței prin măsurare pe hartă:</w:t>
       </w:r>
     </w:p>
     <w:p>
@@ -4314,6 +4576,9 @@
         <w:t xml:space="preserve">66. </w:t>
       </w:r>
       <w:r>
+        <w:t xml:space="preserve">Q: </w:t>
+      </w:r>
+      <w:r>
         <w:t>Daca o harta are scala de scala 1:50.000 două puncte aflate la o distanță de 32 cm vor fi în realitate la:</w:t>
       </w:r>
     </w:p>
@@ -4355,7 +4620,13 @@
         <w:t>67</w:t>
       </w:r>
       <w:r>
-        <w:t>. Conditiile de vizibilitate minimă pentru zborurile VFR sunt stabilite prin:</w:t>
+        <w:t xml:space="preserve">. </w:t>
+      </w:r>
+      <w:r>
+        <w:t xml:space="preserve">Q: </w:t>
+      </w:r>
+      <w:r>
+        <w:t>Conditiile de vizibilitate minimă pentru zborurile VFR sunt stabilite prin:</w:t>
       </w:r>
     </w:p>
     <w:p>
@@ -4396,7 +4667,13 @@
         <w:t>68</w:t>
       </w:r>
       <w:r>
-        <w:t>. Pentru efectuarea cu parapanta unui zbor de 300 de km:</w:t>
+        <w:t xml:space="preserve">. </w:t>
+      </w:r>
+      <w:r>
+        <w:t xml:space="preserve">Q: </w:t>
+      </w:r>
+      <w:r>
+        <w:t>Pentru efectuarea cu parapanta unui zbor de 300 de km:</w:t>
       </w:r>
     </w:p>
     <w:p>
@@ -4437,7 +4714,13 @@
         <w:t>69</w:t>
       </w:r>
       <w:r>
-        <w:t>. Paralelele de latitudine sunt:</w:t>
+        <w:t xml:space="preserve">. </w:t>
+      </w:r>
+      <w:r>
+        <w:t xml:space="preserve">Q: </w:t>
+      </w:r>
+      <w:r>
+        <w:t>Paralelele de latitudine sunt:</w:t>
       </w:r>
     </w:p>
     <w:p>
@@ -4481,7 +4764,13 @@
         <w:t>70</w:t>
       </w:r>
       <w:r>
-        <w:t>. Prescurtarea AWY semnifică:</w:t>
+        <w:t xml:space="preserve">. </w:t>
+      </w:r>
+      <w:r>
+        <w:t xml:space="preserve">Q: </w:t>
+      </w:r>
+      <w:r>
+        <w:t>Prescurtarea AWY semnifică:</w:t>
       </w:r>
     </w:p>
     <w:p>
@@ -4524,7 +4813,13 @@
         <w:t>71</w:t>
       </w:r>
       <w:r>
-        <w:t>. Regiunile terminale de control:</w:t>
+        <w:t xml:space="preserve">. </w:t>
+      </w:r>
+      <w:r>
+        <w:t xml:space="preserve">Q: </w:t>
+      </w:r>
+      <w:r>
+        <w:t>Regiunile terminale de control:</w:t>
       </w:r>
     </w:p>
     <w:p>
@@ -4563,7 +4858,13 @@
         <w:t>72</w:t>
       </w:r>
       <w:r>
-        <w:t>. Zonele de control de aerodrom sunt spații aeriene cu dimensiuni stabilite pe verticală:</w:t>
+        <w:t xml:space="preserve">. </w:t>
+      </w:r>
+      <w:r>
+        <w:t xml:space="preserve">Q: </w:t>
+      </w:r>
+      <w:r>
+        <w:t>Zonele de control de aerodrom sunt spații aeriene cu dimensiuni stabilite pe verticală:</w:t>
       </w:r>
     </w:p>
     <w:p>
@@ -4607,7 +4908,13 @@
         <w:t>73</w:t>
       </w:r>
       <w:r>
-        <w:t>. Alegeți care clasă de spațiu aerian se regăsește în FIR București:</w:t>
+        <w:t xml:space="preserve">. </w:t>
+      </w:r>
+      <w:r>
+        <w:t xml:space="preserve">Q: </w:t>
+      </w:r>
+      <w:r>
+        <w:t>Alegeți care clasă de spațiu aerian se regăsește în FIR București:</w:t>
       </w:r>
     </w:p>
     <w:p>
@@ -4651,7 +4958,16 @@
         <w:t>74</w:t>
       </w:r>
       <w:r>
-        <w:t>. În spațiul aerian de clasa C sunt permise:</w:t>
+        <w:t>.</w:t>
+      </w:r>
+      <w:r>
+        <w:t xml:space="preserve"> </w:t>
+      </w:r>
+      <w:r>
+        <w:t xml:space="preserve">Q: </w:t>
+      </w:r>
+      <w:r>
+        <w:t xml:space="preserve"> În spațiul aerian de clasa C sunt permise:</w:t>
       </w:r>
       <w:r>
         <w:br/>
@@ -4689,7 +5005,13 @@
         <w:t>75</w:t>
       </w:r>
       <w:r>
-        <w:t>. Pentru efectuarea unui zbor în spațiu aerian de clasa C este obligatorie:</w:t>
+        <w:t xml:space="preserve">. </w:t>
+      </w:r>
+      <w:r>
+        <w:t xml:space="preserve">Q: </w:t>
+      </w:r>
+      <w:r>
+        <w:t>Pentru efectuarea unui zbor în spațiu aerian de clasa C este obligatorie:</w:t>
       </w:r>
       <w:r>
         <w:br/>
@@ -4733,7 +5055,13 @@
         <w:t>77</w:t>
       </w:r>
       <w:r>
-        <w:t>. Comunicațiile radio bilaterale în cazul zborurilor VFR:</w:t>
+        <w:t xml:space="preserve">. </w:t>
+      </w:r>
+      <w:r>
+        <w:t xml:space="preserve">Q: </w:t>
+      </w:r>
+      <w:r>
+        <w:t>Comunicațiile radio bilaterale în cazul zborurilor VFR:</w:t>
       </w:r>
       <w:r>
         <w:br/>
@@ -4773,7 +5101,13 @@
         <w:t>78</w:t>
       </w:r>
       <w:r>
-        <w:t>. Spațiu aerian de clasă G are limita superioară la maxim:</w:t>
+        <w:t xml:space="preserve">. </w:t>
+      </w:r>
+      <w:r>
+        <w:t xml:space="preserve">Q: </w:t>
+      </w:r>
+      <w:r>
+        <w:t>Spațiu aerian de clasă G are limita superioară la maxim:</w:t>
       </w:r>
     </w:p>
     <w:p>
@@ -4821,7 +5155,16 @@
         <w:t>79</w:t>
       </w:r>
       <w:r>
-        <w:t>. În ce condiții un zbor VFR efectuat în întregime în spațiu aerian de clasa G se consideră autorizat:</w:t>
+        <w:t>.</w:t>
+      </w:r>
+      <w:r>
+        <w:t xml:space="preserve"> </w:t>
+      </w:r>
+      <w:r>
+        <w:t xml:space="preserve">Q: </w:t>
+      </w:r>
+      <w:r>
+        <w:t xml:space="preserve"> În ce condiții un zbor VFR efectuat în întregime în spațiu aerian de clasa G se consideră autorizat:</w:t>
       </w:r>
       <w:r>
         <w:br/>
@@ -4864,7 +5207,13 @@
         <w:t>80</w:t>
       </w:r>
       <w:r>
-        <w:t>. Zonele de control de aerodrom pe hărțile de navigație sunt prescurtate:</w:t>
+        <w:t xml:space="preserve">. </w:t>
+      </w:r>
+      <w:r>
+        <w:t xml:space="preserve">Q: </w:t>
+      </w:r>
+      <w:r>
+        <w:t>Zonele de control de aerodrom pe hărțile de navigație sunt prescurtate:</w:t>
       </w:r>
     </w:p>
     <w:p>
@@ -4902,7 +5251,13 @@
         <w:t>81</w:t>
       </w:r>
       <w:r>
-        <w:t>. În FIR București spațiile aeriene de tip TMA pot fi:</w:t>
+        <w:t xml:space="preserve">. </w:t>
+      </w:r>
+      <w:r>
+        <w:t xml:space="preserve">Q: </w:t>
+      </w:r>
+      <w:r>
+        <w:t>În FIR București spațiile aeriene de tip TMA pot fi:</w:t>
       </w:r>
       <w:r>
         <w:br/>
@@ -4941,7 +5296,13 @@
         <w:t>82</w:t>
       </w:r>
       <w:r>
-        <w:t>. Conform RACR RA un zbor VFR (cu excepția: decolării, aterizării sau  autorizării corespunzătoare acordate de autoritatea competentă) nu va fi efectuat:</w:t>
+        <w:t xml:space="preserve">. </w:t>
+      </w:r>
+      <w:r>
+        <w:t xml:space="preserve">Q: </w:t>
+      </w:r>
+      <w:r>
+        <w:t>Conform RACR RA un zbor VFR (cu excepția: decolării, aterizării sau  autorizării corespunzătoare acordate de autoritatea competentă) nu va fi efectuat:</w:t>
       </w:r>
     </w:p>
     <w:p>
@@ -4978,7 +5339,13 @@
         <w:t>83</w:t>
       </w:r>
       <w:r>
-        <w:t>. În cazul în care planul de zbor se depune de la sol acesta va fi depus înaintea decolării cu cel puțin:</w:t>
+        <w:t xml:space="preserve">. </w:t>
+      </w:r>
+      <w:r>
+        <w:t xml:space="preserve">Q: </w:t>
+      </w:r>
+      <w:r>
+        <w:t>În cazul în care planul de zbor se depune de la sol acesta va fi depus înaintea decolării cu cel puțin:</w:t>
       </w:r>
     </w:p>
     <w:p>
@@ -5019,7 +5386,13 @@
         <w:t>84</w:t>
       </w:r>
       <w:r>
-        <w:t>. Conform HG 912/2017 decolarea și aterizarea parapantelor se poate face:</w:t>
+        <w:t xml:space="preserve">. </w:t>
+      </w:r>
+      <w:r>
+        <w:t xml:space="preserve">Q: </w:t>
+      </w:r>
+      <w:r>
+        <w:t>Conform HG 912/2017 decolarea și aterizarea parapantelor se poate face:</w:t>
       </w:r>
       <w:r>
         <w:br/>
@@ -5066,7 +5439,13 @@
         <w:t>85</w:t>
       </w:r>
       <w:r>
-        <w:t>. Pentru a efectua un zbor în spațiu aerian de clasă G pilotul este obligat să se informeze cu privire la limitările și restricțiile aplicabile zborului respectiv din următoarele surse:</w:t>
+        <w:t xml:space="preserve">. </w:t>
+      </w:r>
+      <w:r>
+        <w:t xml:space="preserve">Q: </w:t>
+      </w:r>
+      <w:r>
+        <w:t>Pentru a efectua un zbor în spațiu aerian de clasă G pilotul este obligat să se informeze cu privire la limitările și restricțiile aplicabile zborului respectiv din următoarele surse:</w:t>
       </w:r>
       <w:r>
         <w:br/>
@@ -5126,7 +5505,13 @@
         <w:t>86</w:t>
       </w:r>
       <w:r>
-        <w:t>. Pentru a zbura în spațiu aerian rezervat, segregat sau restricționat un pilot trebuie obligatoriu să aibă:</w:t>
+        <w:t xml:space="preserve">. </w:t>
+      </w:r>
+      <w:r>
+        <w:t xml:space="preserve">Q: </w:t>
+      </w:r>
+      <w:r>
+        <w:t>Pentru a zbura în spațiu aerian rezervat, segregat sau restricționat un pilot trebuie obligatoriu să aibă:</w:t>
       </w:r>
     </w:p>
     <w:p>
@@ -5167,7 +5552,13 @@
         <w:t>87</w:t>
       </w:r>
       <w:r>
-        <w:t>. Radiofarul nondirectional NDB este:</w:t>
+        <w:t xml:space="preserve">. </w:t>
+      </w:r>
+      <w:r>
+        <w:t xml:space="preserve">Q: </w:t>
+      </w:r>
+      <w:r>
+        <w:t>Radiofarul nondirectional NDB este:</w:t>
       </w:r>
       <w:r>
         <w:br/>
@@ -5208,7 +5599,13 @@
         <w:t>88</w:t>
       </w:r>
       <w:r>
-        <w:t>. Echipamentul DME asociat unei stații terestre VOR:</w:t>
+        <w:t xml:space="preserve">. </w:t>
+      </w:r>
+      <w:r>
+        <w:t xml:space="preserve">Q: </w:t>
+      </w:r>
+      <w:r>
+        <w:t>Echipamentul DME asociat unei stații terestre VOR:</w:t>
       </w:r>
     </w:p>
     <w:p>
@@ -5252,7 +5649,13 @@
         <w:t>89</w:t>
       </w:r>
       <w:r>
-        <w:t>. Care din următoarele tipuri de spațiu aerian aflate în FIR București este de clasă A:</w:t>
+        <w:t xml:space="preserve">. </w:t>
+      </w:r>
+      <w:r>
+        <w:t xml:space="preserve">Q: </w:t>
+      </w:r>
+      <w:r>
+        <w:t>Care din următoarele tipuri de spațiu aerian aflate în FIR București este de clasă A:</w:t>
       </w:r>
       <w:r>
         <w:br/>
@@ -5298,6 +5701,9 @@
         <w:t xml:space="preserve"> </w:t>
       </w:r>
       <w:r>
+        <w:t xml:space="preserve">Q: </w:t>
+      </w:r>
+      <w:r>
         <w:t>Ce clasă de spațiu aerian sunt rutele ATS din FIR București:</w:t>
       </w:r>
     </w:p>
@@ -5338,7 +5744,13 @@
         <w:t>91</w:t>
       </w:r>
       <w:r>
-        <w:t>. Ce clasă de spațiu aerian este TMA NAPOC</w:t>
+        <w:t xml:space="preserve">. </w:t>
+      </w:r>
+      <w:r>
+        <w:t xml:space="preserve">Q: </w:t>
+      </w:r>
+      <w:r>
+        <w:t>Ce clasă de spațiu aerian este TMA NAPOC</w:t>
       </w:r>
       <w:r>
         <w:br/>
@@ -5381,7 +5793,13 @@
         <w:t>92</w:t>
       </w:r>
       <w:r>
-        <w:t>. Peste nivelul FL105 în FIR București putem avea spațiu aerian de clasa:</w:t>
+        <w:t xml:space="preserve">. </w:t>
+      </w:r>
+      <w:r>
+        <w:t xml:space="preserve">Q: </w:t>
+      </w:r>
+      <w:r>
+        <w:t>Peste nivelul FL105 în FIR București putem avea spațiu aerian de clasa:</w:t>
       </w:r>
       <w:r>
         <w:br/>
@@ -5417,7 +5835,13 @@
         <w:t>93</w:t>
       </w:r>
       <w:r>
-        <w:t>. Pe o hartă aeronautică prescurtarea LR P semnifică o zonă restricționată de tip:</w:t>
+        <w:t xml:space="preserve">. </w:t>
+      </w:r>
+      <w:r>
+        <w:t xml:space="preserve">Q: </w:t>
+      </w:r>
+      <w:r>
+        <w:t>Pe o hartă aeronautică prescurtarea LR P semnifică o zonă restricționată de tip:</w:t>
       </w:r>
       <w:r>
         <w:br/>
@@ -5460,7 +5884,13 @@
         <w:t>94</w:t>
       </w:r>
       <w:r>
-        <w:t>. În interiorul unei zone notate cu LR D:</w:t>
+        <w:t xml:space="preserve">. </w:t>
+      </w:r>
+      <w:r>
+        <w:t xml:space="preserve">Q: </w:t>
+      </w:r>
+      <w:r>
+        <w:t>În interiorul unei zone notate cu LR D:</w:t>
       </w:r>
       <w:r>
         <w:br/>
@@ -5507,7 +5937,13 @@
         <w:t>95</w:t>
       </w:r>
       <w:r>
-        <w:t>. În zonele de tip TRA:</w:t>
+        <w:t xml:space="preserve">. </w:t>
+      </w:r>
+      <w:r>
+        <w:t xml:space="preserve">Q: </w:t>
+      </w:r>
+      <w:r>
+        <w:t>În zonele de tip TRA:</w:t>
       </w:r>
       <w:r>
         <w:br/>
@@ -5551,7 +5987,13 @@
         <w:t>96</w:t>
       </w:r>
       <w:r>
-        <w:t>. În zonele de tip TSA:</w:t>
+        <w:t xml:space="preserve">. </w:t>
+      </w:r>
+      <w:r>
+        <w:t xml:space="preserve">Q: </w:t>
+      </w:r>
+      <w:r>
+        <w:t>În zonele de tip TSA:</w:t>
       </w:r>
       <w:r>
         <w:br/>
@@ -5593,7 +6035,13 @@
         <w:t>97</w:t>
       </w:r>
       <w:r>
-        <w:t>. Pentru definirea pe verticală a unei zone de tip TMA avem:</w:t>
+        <w:t xml:space="preserve">. </w:t>
+      </w:r>
+      <w:r>
+        <w:t xml:space="preserve">Q: </w:t>
+      </w:r>
+      <w:r>
+        <w:t>Pentru definirea pe verticală a unei zone de tip TMA avem:</w:t>
       </w:r>
       <w:r>
         <w:br/>
@@ -5637,7 +6085,13 @@
         <w:t>98</w:t>
       </w:r>
       <w:r>
-        <w:t>. Pentru definirea pe verticală a unei zone de tip CTR avem:</w:t>
+        <w:t xml:space="preserve">. </w:t>
+      </w:r>
+      <w:r>
+        <w:t xml:space="preserve">Q: </w:t>
+      </w:r>
+      <w:r>
+        <w:t>Pentru definirea pe verticală a unei zone de tip CTR avem:</w:t>
       </w:r>
       <w:r>
         <w:br/>
@@ -5677,7 +6131,13 @@
         <w:t>99</w:t>
       </w:r>
       <w:r>
-        <w:t>. În FIR București între nivelul FL105 și nivelul FL190 putem avea următoarele clase de spațiu aerian:</w:t>
+        <w:t xml:space="preserve">. </w:t>
+      </w:r>
+      <w:r>
+        <w:t xml:space="preserve">Q: </w:t>
+      </w:r>
+      <w:r>
+        <w:t>În FIR București între nivelul FL105 și nivelul FL190 putem avea următoarele clase de spațiu aerian:</w:t>
       </w:r>
       <w:r>
         <w:br/>
@@ -5723,7 +6183,13 @@
         <w:t>100</w:t>
       </w:r>
       <w:r>
-        <w:t>. În FIR București spațiu aerian de clasă G cuprinde:</w:t>
+        <w:t xml:space="preserve">. </w:t>
+      </w:r>
+      <w:r>
+        <w:t xml:space="preserve">Q: </w:t>
+      </w:r>
+      <w:r>
+        <w:t>În FIR București spațiu aerian de clasă G cuprinde:</w:t>
       </w:r>
       <w:r>
         <w:br/>
@@ -5782,7 +6248,13 @@
         <w:t>101</w:t>
       </w:r>
       <w:r>
-        <w:t>. În FIR București zonele de tip CTR sunt spații aeriene de:</w:t>
+        <w:t xml:space="preserve">. </w:t>
+      </w:r>
+      <w:r>
+        <w:t xml:space="preserve">Q: </w:t>
+      </w:r>
+      <w:r>
+        <w:t>În FIR București zonele de tip CTR sunt spații aeriene de:</w:t>
       </w:r>
       <w:r>
         <w:br/>
@@ -5823,7 +6295,13 @@
         <w:t>102</w:t>
       </w:r>
       <w:r>
-        <w:t>. În spațiu aerian de clasă A</w:t>
+        <w:t xml:space="preserve">. </w:t>
+      </w:r>
+      <w:r>
+        <w:t xml:space="preserve">Q: </w:t>
+      </w:r>
+      <w:r>
+        <w:t>În spațiu aerian de clasă A</w:t>
       </w:r>
       <w:r>
         <w:br/>
@@ -5844,7 +6322,12 @@
         <w:t xml:space="preserve">  </w:t>
       </w:r>
       <w:r>
-        <w:t>b) sunt zboruri VFR și IFR</w:t>
+        <w:t>b) su</w:t>
+      </w:r>
+      <w:bookmarkStart w:id="0" w:name="_GoBack"/>
+      <w:bookmarkEnd w:id="0"/>
+      <w:r>
+        <w:t>nt zboruri VFR și IFR</w:t>
       </w:r>
       <w:r>
         <w:br/>

</xml_diff>